<commit_message>
Created meeting sheet and minor changes to sprint sheet
</commit_message>
<xml_diff>
--- a/SOEN_343_SPRINT_SHEET.docx
+++ b/SOEN_343_SPRINT_SHEET.docx
@@ -41,18 +41,7 @@
           <w:szCs w:val="32"/>
           <w:lang w:val="en-US"/>
         </w:rPr>
-        <w:t xml:space="preserve">Team Lotus Sprint </w:t>
-      </w:r>
-      <w:bookmarkStart w:id="0" w:name="_GoBack"/>
-      <w:bookmarkEnd w:id="0"/>
-      <w:r>
-        <w:rPr>
-          <w:rFonts w:ascii="Times New Roman" w:hAnsi="Times New Roman" w:cs="Times New Roman"/>
-          <w:sz w:val="32"/>
-          <w:szCs w:val="32"/>
-          <w:lang w:val="en-US"/>
-        </w:rPr>
-        <w:t>Sheet</w:t>
+        <w:t>Team Lotus Sprint Sheet</w:t>
       </w:r>
     </w:p>
     <w:p>
@@ -283,7 +272,25 @@
           <w:sz w:val="24"/>
           <w:szCs w:val="24"/>
         </w:rPr>
-        <w:t>Team members availabilities &amp; programming skills</w:t>
+        <w:t xml:space="preserve">Team </w:t>
+      </w:r>
+      <w:bookmarkStart w:id="0" w:name="_GoBack"/>
+      <w:bookmarkEnd w:id="0"/>
+      <w:r>
+        <w:rPr>
+          <w:rFonts w:ascii="Times New Roman" w:hAnsi="Times New Roman" w:cs="Times New Roman"/>
+          <w:sz w:val="24"/>
+          <w:szCs w:val="24"/>
+        </w:rPr>
+        <w:t>member’s</w:t>
+      </w:r>
+      <w:r>
+        <w:rPr>
+          <w:rFonts w:ascii="Times New Roman" w:hAnsi="Times New Roman" w:cs="Times New Roman"/>
+          <w:sz w:val="24"/>
+          <w:szCs w:val="24"/>
+        </w:rPr>
+        <w:t xml:space="preserve"> availabilities &amp; programming skills</w:t>
       </w:r>
     </w:p>
     <w:p>
@@ -1129,7 +1136,31 @@
                 <w:sz w:val="24"/>
                 <w:szCs w:val="24"/>
               </w:rPr>
-              <w:t>create meeting sheet</w:t>
+              <w:t xml:space="preserve">create </w:t>
+            </w:r>
+            <w:r>
+              <w:rPr>
+                <w:rFonts w:ascii="Times New Roman" w:hAnsi="Times New Roman" w:cs="Times New Roman"/>
+                <w:sz w:val="24"/>
+                <w:szCs w:val="24"/>
+              </w:rPr>
+              <w:t>sprint</w:t>
+            </w:r>
+            <w:r>
+              <w:rPr>
+                <w:rFonts w:ascii="Times New Roman" w:hAnsi="Times New Roman" w:cs="Times New Roman"/>
+                <w:sz w:val="24"/>
+                <w:szCs w:val="24"/>
+              </w:rPr>
+              <w:t xml:space="preserve"> and meeting</w:t>
+            </w:r>
+            <w:r>
+              <w:rPr>
+                <w:rFonts w:ascii="Times New Roman" w:hAnsi="Times New Roman" w:cs="Times New Roman"/>
+                <w:sz w:val="24"/>
+                <w:szCs w:val="24"/>
+              </w:rPr>
+              <w:t xml:space="preserve"> sheet</w:t>
             </w:r>
           </w:p>
         </w:tc>

</xml_diff>